<commit_message>
cifra + state + edit + um monte de coisa onkie donkie
</commit_message>
<xml_diff>
--- a/public/template.docx
+++ b/public/template.docx
@@ -28,31 +28,7 @@
           <w:szCs w:val="24"/>
           <w:lang w:val="pt-BR" w:eastAsia="zh-CN" w:bidi="hi-IN"/>
         </w:rPr>
-        <w:t>{</w:t>
-      </w:r>
-      <w:r>
-        <w:rPr>
-          <w:rFonts w:eastAsia="SimSun" w:cs="Mangal"/>
-          <w:b/>
-          <w:color w:val="FFFFFF" w:themeColor="background1"/>
-          <w:kern w:val="0"/>
-          <w:sz w:val="24"/>
-          <w:szCs w:val="24"/>
-          <w:lang w:val="pt-BR" w:eastAsia="zh-CN" w:bidi="hi-IN"/>
-        </w:rPr>
-        <w:t>momento</w:t>
-      </w:r>
-      <w:r>
-        <w:rPr>
-          <w:rFonts w:eastAsia="SimSun" w:cs="Mangal"/>
-          <w:b/>
-          <w:color w:val="FFFFFF" w:themeColor="background1"/>
-          <w:kern w:val="0"/>
-          <w:sz w:val="24"/>
-          <w:szCs w:val="24"/>
-          <w:lang w:val="pt-BR" w:eastAsia="zh-CN" w:bidi="hi-IN"/>
-        </w:rPr>
-        <w:t>}</w:t>
+        <w:t>{momento}</w:t>
       </w:r>
     </w:p>
     <w:p>
@@ -63,7 +39,17 @@
       <w:r>
         <w:rPr/>
         <w:br/>
-        <w:t>{cifra}</w:t>
+        <w:t>{#cifra}{.}</w:t>
+      </w:r>
+    </w:p>
+    <w:p>
+      <w:pPr>
+        <w:pStyle w:val="Mgcifra"/>
+        <w:rPr/>
+      </w:pPr>
+      <w:r>
+        <w:rPr/>
+        <w:t>{/cifra}</w:t>
       </w:r>
     </w:p>
     <w:p>

</xml_diff>